<commit_message>
Prueba agregado Jhon Isaza
Prueba agregado Jhon Isaza
</commit_message>
<xml_diff>
--- a/Trabajo_Arquitectura de la Información.docx
+++ b/Trabajo_Arquitectura de la Información.docx
@@ -1,6 +1,6 @@
 
 <file path=word/document.xml><?xml version="1.0" encoding="utf-8"?>
-<w:document xmlns:wpc="http://schemas.microsoft.com/office/word/2010/wordprocessingCanvas" xmlns:cx="http://schemas.microsoft.com/office/drawing/2014/chartex" xmlns:mc="http://schemas.openxmlformats.org/markup-compatibility/2006" xmlns:o="urn:schemas-microsoft-com:office:office" xmlns:r="http://schemas.openxmlformats.org/officeDocument/2006/relationships" xmlns:m="http://schemas.openxmlformats.org/officeDocument/2006/math" xmlns:v="urn:schemas-microsoft-com:vml" xmlns:wp14="http://schemas.microsoft.com/office/word/2010/wordprocessingDrawing" xmlns:wp="http://schemas.openxmlformats.org/drawingml/2006/wordprocessingDrawing" xmlns:w10="urn:schemas-microsoft-com:office:word" xmlns:w="http://schemas.openxmlformats.org/wordprocessingml/2006/main" xmlns:w14="http://schemas.microsoft.com/office/word/2010/wordml" xmlns:w15="http://schemas.microsoft.com/office/word/2012/wordml" xmlns:w16se="http://schemas.microsoft.com/office/word/2015/wordml/symex" xmlns:wpg="http://schemas.microsoft.com/office/word/2010/wordprocessingGroup" xmlns:wpi="http://schemas.microsoft.com/office/word/2010/wordprocessingInk" xmlns:wne="http://schemas.microsoft.com/office/word/2006/wordml" xmlns:wps="http://schemas.microsoft.com/office/word/2010/wordprocessingShape" mc:Ignorable="w14 w15 w16se wp14">
+<w:document xmlns:wpc="http://schemas.microsoft.com/office/word/2010/wordprocessingCanvas" xmlns:cx="http://schemas.microsoft.com/office/drawing/2014/chartex" xmlns:cx1="http://schemas.microsoft.com/office/drawing/2015/9/8/chartex" xmlns:cx2="http://schemas.microsoft.com/office/drawing/2015/10/21/chartex" xmlns:cx3="http://schemas.microsoft.com/office/drawing/2016/5/9/chartex" xmlns:cx4="http://schemas.microsoft.com/office/drawing/2016/5/10/chartex" xmlns:cx5="http://schemas.microsoft.com/office/drawing/2016/5/11/chartex" xmlns:cx6="http://schemas.microsoft.com/office/drawing/2016/5/12/chartex" xmlns:cx7="http://schemas.microsoft.com/office/drawing/2016/5/13/chartex" xmlns:cx8="http://schemas.microsoft.com/office/drawing/2016/5/14/chartex" xmlns:mc="http://schemas.openxmlformats.org/markup-compatibility/2006" xmlns:aink="http://schemas.microsoft.com/office/drawing/2016/ink" xmlns:am3d="http://schemas.microsoft.com/office/drawing/2017/model3d" xmlns:o="urn:schemas-microsoft-com:office:office" xmlns:r="http://schemas.openxmlformats.org/officeDocument/2006/relationships" xmlns:m="http://schemas.openxmlformats.org/officeDocument/2006/math" xmlns:v="urn:schemas-microsoft-com:vml" xmlns:wp14="http://schemas.microsoft.com/office/word/2010/wordprocessingDrawing" xmlns:wp="http://schemas.openxmlformats.org/drawingml/2006/wordprocessingDrawing" xmlns:w10="urn:schemas-microsoft-com:office:word" xmlns:w="http://schemas.openxmlformats.org/wordprocessingml/2006/main" xmlns:w14="http://schemas.microsoft.com/office/word/2010/wordml" xmlns:w15="http://schemas.microsoft.com/office/word/2012/wordml" xmlns:w16cex="http://schemas.microsoft.com/office/word/2018/wordml/cex" xmlns:w16cid="http://schemas.microsoft.com/office/word/2016/wordml/cid" xmlns:w16="http://schemas.microsoft.com/office/word/2018/wordml" xmlns:w16se="http://schemas.microsoft.com/office/word/2015/wordml/symex" xmlns:wpg="http://schemas.microsoft.com/office/word/2010/wordprocessingGroup" xmlns:wpi="http://schemas.microsoft.com/office/word/2010/wordprocessingInk" xmlns:wne="http://schemas.microsoft.com/office/word/2006/wordml" xmlns:wps="http://schemas.microsoft.com/office/word/2010/wordprocessingShape" mc:Ignorable="w14 w15 w16se w16cid w16 w16cex wp14">
   <w:body>
     <w:p>
       <w:pPr>
@@ -139,16 +139,8 @@
         <w:rPr>
           <w:lang w:val="es-CO"/>
         </w:rPr>
-        <w:t xml:space="preserve">Versión: aaaa.mm.dd </w:t>
-      </w:r>
-      <w:proofErr w:type="spellStart"/>
-      <w:r>
-        <w:rPr>
-          <w:lang w:val="es-CO"/>
-        </w:rPr>
-        <w:t>HH:mm</w:t>
-      </w:r>
-      <w:proofErr w:type="spellEnd"/>
+        <w:t>Versión: aaaa.mm.dd HH:mm</w:t>
+      </w:r>
     </w:p>
     <w:p>
       <w:pPr>
@@ -187,7 +179,6 @@
           <w:szCs w:val="28"/>
         </w:rPr>
       </w:pPr>
-      <w:proofErr w:type="spellStart"/>
       <w:r>
         <w:rPr>
           <w:b/>
@@ -198,7 +189,6 @@
         </w:rPr>
         <w:t>Responsables</w:t>
       </w:r>
-      <w:proofErr w:type="spellEnd"/>
     </w:p>
     <w:tbl>
       <w:tblPr>
@@ -285,19 +275,11 @@
               </w:rPr>
               <w:t xml:space="preserve">1. </w:t>
             </w:r>
-            <w:proofErr w:type="spellStart"/>
             <w:r>
               <w:rPr>
                 <w:lang w:val="es-CO"/>
               </w:rPr>
-              <w:t>Julian</w:t>
-            </w:r>
-            <w:proofErr w:type="spellEnd"/>
-            <w:r>
-              <w:rPr>
-                <w:lang w:val="es-CO"/>
-              </w:rPr>
-              <w:t xml:space="preserve"> Rodriguez de la Hoz - 1.128.282.329</w:t>
+              <w:t>Julian Rodriguez de la Hoz - 1.128.282.329</w:t>
             </w:r>
           </w:p>
         </w:tc>
@@ -335,21 +317,7 @@
               <w:rPr>
                 <w:color w:val="000000"/>
               </w:rPr>
-              <w:t xml:space="preserve"> Johnatan Andrés Salazar </w:t>
-            </w:r>
-            <w:proofErr w:type="spellStart"/>
-            <w:r>
-              <w:rPr>
-                <w:color w:val="000000"/>
-              </w:rPr>
-              <w:t>Giraldo</w:t>
-            </w:r>
-            <w:proofErr w:type="spellEnd"/>
-            <w:r>
-              <w:rPr>
-                <w:color w:val="000000"/>
-              </w:rPr>
-              <w:t xml:space="preserve"> – 1.040.041.335</w:t>
+              <w:t xml:space="preserve"> Johnatan Andrés Salazar Giraldo – 1.040.041.335</w:t>
             </w:r>
           </w:p>
         </w:tc>
@@ -447,6 +415,12 @@
               </w:rPr>
               <w:t>5.</w:t>
             </w:r>
+            <w:r>
+              <w:rPr>
+                <w:color w:val="000000"/>
+              </w:rPr>
+              <w:t xml:space="preserve"> Jhon Fredy Isaza Trujillo</w:t>
+            </w:r>
           </w:p>
         </w:tc>
       </w:tr>
@@ -482,7 +456,6 @@
               </w:rPr>
               <w:t xml:space="preserve">REPO EN GITHUB: </w:t>
             </w:r>
-            <w:bookmarkStart w:id="0" w:name="_GoBack"/>
             <w:r>
               <w:rPr>
                 <w:b/>
@@ -490,7 +463,6 @@
               </w:rPr>
               <w:t>https://github.com/joasalazargi/TrabajoAGD202101</w:t>
             </w:r>
-            <w:bookmarkEnd w:id="0"/>
           </w:p>
         </w:tc>
       </w:tr>
@@ -769,15 +741,7 @@
         <w:ind w:left="0" w:hanging="2"/>
       </w:pPr>
       <w:r>
-        <w:t>(</w:t>
-      </w:r>
-      <w:proofErr w:type="spellStart"/>
-      <w:r>
-        <w:t>Adjuntar</w:t>
-      </w:r>
-      <w:proofErr w:type="spellEnd"/>
-      <w:r>
-        <w:t xml:space="preserve"> link)</w:t>
+        <w:t>(Adjuntar link)</w:t>
       </w:r>
     </w:p>
     <w:p>
@@ -805,7 +769,6 @@
           <w:szCs w:val="28"/>
         </w:rPr>
       </w:pPr>
-      <w:proofErr w:type="spellStart"/>
       <w:r>
         <w:rPr>
           <w:b/>
@@ -814,40 +777,7 @@
           <w:sz w:val="28"/>
           <w:szCs w:val="28"/>
         </w:rPr>
-        <w:t>Identificación</w:t>
-      </w:r>
-      <w:proofErr w:type="spellEnd"/>
-      <w:r>
-        <w:rPr>
-          <w:b/>
-          <w:smallCaps/>
-          <w:color w:val="000000"/>
-          <w:sz w:val="28"/>
-          <w:szCs w:val="28"/>
-        </w:rPr>
-        <w:t xml:space="preserve"> del </w:t>
-      </w:r>
-      <w:proofErr w:type="spellStart"/>
-      <w:r>
-        <w:rPr>
-          <w:b/>
-          <w:smallCaps/>
-          <w:color w:val="000000"/>
-          <w:sz w:val="28"/>
-          <w:szCs w:val="28"/>
-        </w:rPr>
-        <w:t>problema</w:t>
-      </w:r>
-      <w:proofErr w:type="spellEnd"/>
-      <w:r>
-        <w:rPr>
-          <w:b/>
-          <w:smallCaps/>
-          <w:color w:val="000000"/>
-          <w:sz w:val="28"/>
-          <w:szCs w:val="28"/>
-        </w:rPr>
-        <w:t xml:space="preserve">: </w:t>
+        <w:t xml:space="preserve">Identificación del problema: </w:t>
       </w:r>
     </w:p>
     <w:p>
@@ -941,7 +871,6 @@
           <w:szCs w:val="28"/>
         </w:rPr>
       </w:pPr>
-      <w:proofErr w:type="spellStart"/>
       <w:r>
         <w:rPr>
           <w:b/>
@@ -950,40 +879,7 @@
           <w:sz w:val="28"/>
           <w:szCs w:val="28"/>
         </w:rPr>
-        <w:t>Determinación</w:t>
-      </w:r>
-      <w:proofErr w:type="spellEnd"/>
-      <w:r>
-        <w:rPr>
-          <w:b/>
-          <w:smallCaps/>
-          <w:color w:val="000000"/>
-          <w:sz w:val="28"/>
-          <w:szCs w:val="28"/>
-        </w:rPr>
-        <w:t xml:space="preserve"> de </w:t>
-      </w:r>
-      <w:proofErr w:type="spellStart"/>
-      <w:r>
-        <w:rPr>
-          <w:b/>
-          <w:smallCaps/>
-          <w:color w:val="000000"/>
-          <w:sz w:val="28"/>
-          <w:szCs w:val="28"/>
-        </w:rPr>
-        <w:t>objetivos</w:t>
-      </w:r>
-      <w:proofErr w:type="spellEnd"/>
-      <w:r>
-        <w:rPr>
-          <w:b/>
-          <w:smallCaps/>
-          <w:color w:val="000000"/>
-          <w:sz w:val="28"/>
-          <w:szCs w:val="28"/>
-        </w:rPr>
-        <w:t>:</w:t>
+        <w:t>Determinación de objetivos:</w:t>
       </w:r>
     </w:p>
     <w:p>
@@ -1031,23 +927,7 @@
           <w:color w:val="073763"/>
           <w:lang w:val="es-CO"/>
         </w:rPr>
-        <w:t xml:space="preserve">Analizar las principales causas por las cuales una orden no fue finalizada con éxito en la tienda de Olist. Así se podrá identificar la posibilidad de establecer convenios con otros bancos o </w:t>
-      </w:r>
-      <w:proofErr w:type="gramStart"/>
-      <w:r>
-        <w:rPr>
-          <w:color w:val="073763"/>
-          <w:lang w:val="es-CO"/>
-        </w:rPr>
-        <w:t>la  necesidad</w:t>
-      </w:r>
-      <w:proofErr w:type="gramEnd"/>
-      <w:r>
-        <w:rPr>
-          <w:color w:val="073763"/>
-          <w:lang w:val="es-CO"/>
-        </w:rPr>
-        <w:t xml:space="preserve"> de implementar mejoras en el sistemas de control de inventarios.</w:t>
+        <w:t>Analizar las principales causas por las cuales una orden no fue finalizada con éxito en la tienda de Olist. Así se podrá identificar la posibilidad de establecer convenios con otros bancos o la  necesidad de implementar mejoras en el sistemas de control de inventarios.</w:t>
       </w:r>
     </w:p>
     <w:p>
@@ -1133,23 +1013,7 @@
           <w:color w:val="073763"/>
           <w:lang w:val="es-CO"/>
         </w:rPr>
-        <w:t xml:space="preserve">Actualmente la tienda virtual de comercio Olist cuenta con X departamentos distribuidos en Brasil, los cuales ofrecen productos tales como x, y </w:t>
-      </w:r>
-      <w:proofErr w:type="spellStart"/>
-      <w:r>
-        <w:rPr>
-          <w:color w:val="073763"/>
-          <w:lang w:val="es-CO"/>
-        </w:rPr>
-        <w:t>y</w:t>
-      </w:r>
-      <w:proofErr w:type="spellEnd"/>
-      <w:r>
-        <w:rPr>
-          <w:color w:val="073763"/>
-          <w:lang w:val="es-CO"/>
-        </w:rPr>
-        <w:t xml:space="preserve"> z.</w:t>
+        <w:t>Actualmente la tienda virtual de comercio Olist cuenta con X departamentos distribuidos en Brasil, los cuales ofrecen productos tales como x, y y z.</w:t>
       </w:r>
     </w:p>
     <w:p>
@@ -1179,21 +1043,12 @@
           <w:lang w:val="es-CO"/>
         </w:rPr>
       </w:pPr>
-      <w:proofErr w:type="spellStart"/>
       <w:r>
         <w:rPr>
           <w:color w:val="073763"/>
           <w:lang w:val="es-CO"/>
         </w:rPr>
-        <w:t>Metricas</w:t>
-      </w:r>
-      <w:proofErr w:type="spellEnd"/>
-      <w:r>
-        <w:rPr>
-          <w:color w:val="073763"/>
-          <w:lang w:val="es-CO"/>
-        </w:rPr>
-        <w:t xml:space="preserve"> de circulación y permanencia en la página</w:t>
+        <w:t>Metricas de circulación y permanencia en la página</w:t>
       </w:r>
     </w:p>
     <w:p>
@@ -1243,7 +1098,6 @@
           <w:szCs w:val="36"/>
         </w:rPr>
       </w:pPr>
-      <w:proofErr w:type="spellStart"/>
       <w:r>
         <w:rPr>
           <w:b/>
@@ -1252,53 +1106,8 @@
           <w:sz w:val="36"/>
           <w:szCs w:val="36"/>
         </w:rPr>
-        <w:t>Comprensión</w:t>
-      </w:r>
-      <w:proofErr w:type="spellEnd"/>
-      <w:r>
-        <w:rPr>
-          <w:b/>
-          <w:smallCaps/>
-          <w:color w:val="000000"/>
-          <w:sz w:val="36"/>
-          <w:szCs w:val="36"/>
-        </w:rPr>
-        <w:t xml:space="preserve"> de </w:t>
-      </w:r>
-      <w:proofErr w:type="spellStart"/>
-      <w:r>
-        <w:rPr>
-          <w:b/>
-          <w:smallCaps/>
-          <w:color w:val="000000"/>
-          <w:sz w:val="36"/>
-          <w:szCs w:val="36"/>
-        </w:rPr>
-        <w:t>los</w:t>
-      </w:r>
-      <w:proofErr w:type="spellEnd"/>
-      <w:r>
-        <w:rPr>
-          <w:b/>
-          <w:smallCaps/>
-          <w:color w:val="000000"/>
-          <w:sz w:val="36"/>
-          <w:szCs w:val="36"/>
-        </w:rPr>
-        <w:t xml:space="preserve"> </w:t>
-      </w:r>
-      <w:proofErr w:type="spellStart"/>
-      <w:r>
-        <w:rPr>
-          <w:b/>
-          <w:smallCaps/>
-          <w:color w:val="000000"/>
-          <w:sz w:val="36"/>
-          <w:szCs w:val="36"/>
-        </w:rPr>
-        <w:t>datos</w:t>
-      </w:r>
-      <w:proofErr w:type="spellEnd"/>
+        <w:t>Comprensión de los datos</w:t>
+      </w:r>
     </w:p>
     <w:p>
       <w:pPr>
@@ -1350,21 +1159,7 @@
         <w:rPr>
           <w:lang w:val="es-CO"/>
         </w:rPr>
-        <w:t xml:space="preserve">Describa en máximo 150 palabras los datos a utilizar identificando las fuentes, las técnicas empleadas en su recolección, los problemas encontrados en su obtención y la forma como se resolvieron los mismos. Además, adjunte los datos (archivos de texto, etc.) agréguelos en el </w:t>
-      </w:r>
-      <w:proofErr w:type="spellStart"/>
-      <w:r>
-        <w:rPr>
-          <w:lang w:val="es-CO"/>
-        </w:rPr>
-        <w:t>github</w:t>
-      </w:r>
-      <w:proofErr w:type="spellEnd"/>
-      <w:r>
-        <w:rPr>
-          <w:lang w:val="es-CO"/>
-        </w:rPr>
-        <w:t xml:space="preserve"> </w:t>
+        <w:t xml:space="preserve">Describa en máximo 150 palabras los datos a utilizar identificando las fuentes, las técnicas empleadas en su recolección, los problemas encontrados en su obtención y la forma como se resolvieron los mismos. Además, adjunte los datos (archivos de texto, etc.) agréguelos en el github </w:t>
       </w:r>
       <w:r>
         <w:rPr>
@@ -1444,31 +1239,7 @@
           <w:szCs w:val="28"/>
           <w:lang w:val="es-CO"/>
         </w:rPr>
-        <w:t>(</w:t>
-      </w:r>
-      <w:proofErr w:type="spellStart"/>
-      <w:r>
-        <w:rPr>
-          <w:b/>
-          <w:smallCaps/>
-          <w:color w:val="000000"/>
-          <w:sz w:val="28"/>
-          <w:szCs w:val="28"/>
-          <w:lang w:val="es-CO"/>
-        </w:rPr>
-        <w:t>Julian</w:t>
-      </w:r>
-      <w:proofErr w:type="spellEnd"/>
-      <w:r>
-        <w:rPr>
-          <w:b/>
-          <w:smallCaps/>
-          <w:color w:val="000000"/>
-          <w:sz w:val="28"/>
-          <w:szCs w:val="28"/>
-          <w:lang w:val="es-CO"/>
-        </w:rPr>
-        <w:t>):</w:t>
+        <w:t>(Julian):</w:t>
       </w:r>
     </w:p>
     <w:p>
@@ -1518,21 +1289,8 @@
               <w:ind w:left="0" w:hanging="2"/>
               <w:jc w:val="center"/>
             </w:pPr>
-            <w:proofErr w:type="spellStart"/>
-            <w:r>
-              <w:t>Nombre</w:t>
-            </w:r>
-            <w:proofErr w:type="spellEnd"/>
-            <w:r>
-              <w:t xml:space="preserve"> del </w:t>
-            </w:r>
-            <w:proofErr w:type="spellStart"/>
-            <w:r>
-              <w:t>atributo</w:t>
-            </w:r>
-            <w:proofErr w:type="spellEnd"/>
-            <w:r>
-              <w:t xml:space="preserve"> / variable</w:t>
+            <w:r>
+              <w:t>Nombre del atributo / variable</w:t>
             </w:r>
           </w:p>
         </w:tc>
@@ -1546,11 +1304,9 @@
               <w:ind w:left="0" w:hanging="2"/>
               <w:jc w:val="center"/>
             </w:pPr>
-            <w:proofErr w:type="spellStart"/>
             <w:r>
               <w:t>Tabla</w:t>
             </w:r>
-            <w:proofErr w:type="spellEnd"/>
           </w:p>
         </w:tc>
         <w:tc>
@@ -1584,11 +1340,9 @@
               <w:ind w:left="0" w:hanging="2"/>
               <w:jc w:val="center"/>
             </w:pPr>
-            <w:proofErr w:type="spellStart"/>
             <w:r>
               <w:t>Descripción</w:t>
             </w:r>
-            <w:proofErr w:type="spellEnd"/>
           </w:p>
         </w:tc>
       </w:tr>
@@ -1719,21 +1473,8 @@
               <w:ind w:left="0" w:hanging="2"/>
               <w:jc w:val="both"/>
             </w:pPr>
-            <w:proofErr w:type="spellStart"/>
-            <w:r>
-              <w:t>Identificador</w:t>
-            </w:r>
-            <w:proofErr w:type="spellEnd"/>
-            <w:r>
-              <w:t xml:space="preserve"> del </w:t>
-            </w:r>
-            <w:proofErr w:type="spellStart"/>
-            <w:r>
-              <w:t>Cliente</w:t>
-            </w:r>
-            <w:proofErr w:type="spellEnd"/>
-            <w:r>
-              <w:t xml:space="preserve"> </w:t>
+            <w:r>
+              <w:t xml:space="preserve">Identificador del Cliente </w:t>
             </w:r>
           </w:p>
         </w:tc>
@@ -1795,13 +1536,8 @@
               <w:jc w:val="both"/>
             </w:pPr>
             <w:r>
-              <w:t xml:space="preserve">Estado de la </w:t>
-            </w:r>
-            <w:proofErr w:type="spellStart"/>
-            <w:r>
-              <w:t>Orden</w:t>
-            </w:r>
-            <w:proofErr w:type="spellEnd"/>
+              <w:t>Estado de la Orden</w:t>
+            </w:r>
           </w:p>
         </w:tc>
       </w:tr>
@@ -2144,16 +1880,8 @@
               <w:rPr>
                 <w:lang w:val="es-CO"/>
               </w:rPr>
-              <w:t xml:space="preserve">Consecutivo entero del medio de pago utilizado en una </w:t>
-            </w:r>
-            <w:proofErr w:type="spellStart"/>
-            <w:r>
-              <w:rPr>
-                <w:lang w:val="es-CO"/>
-              </w:rPr>
-              <w:t>órden</w:t>
-            </w:r>
-            <w:proofErr w:type="spellEnd"/>
+              <w:t>Consecutivo entero del medio de pago utilizado en una órden</w:t>
+            </w:r>
           </w:p>
         </w:tc>
       </w:tr>
@@ -2493,21 +2221,7 @@
               <w:rPr>
                 <w:lang w:val="es-CO"/>
               </w:rPr>
-              <w:t xml:space="preserve">Número entero de </w:t>
-            </w:r>
-            <w:proofErr w:type="spellStart"/>
-            <w:r>
-              <w:rPr>
-                <w:lang w:val="es-CO"/>
-              </w:rPr>
-              <w:t>Identifición</w:t>
-            </w:r>
-            <w:proofErr w:type="spellEnd"/>
-            <w:r>
-              <w:rPr>
-                <w:lang w:val="es-CO"/>
-              </w:rPr>
-              <w:t xml:space="preserve"> del comprador</w:t>
+              <w:t>Número entero de Identifición del comprador</w:t>
             </w:r>
           </w:p>
         </w:tc>
@@ -2568,13 +2282,8 @@
               <w:ind w:left="0" w:hanging="2"/>
               <w:jc w:val="both"/>
             </w:pPr>
-            <w:proofErr w:type="spellStart"/>
-            <w:r>
-              <w:t>Código</w:t>
-            </w:r>
-            <w:proofErr w:type="spellEnd"/>
-            <w:r>
-              <w:t xml:space="preserve"> postal del comprador</w:t>
+            <w:r>
+              <w:t>Código postal del comprador</w:t>
             </w:r>
           </w:p>
         </w:tc>
@@ -3046,27 +2755,9 @@
               <w:ind w:left="0" w:hanging="2"/>
               <w:jc w:val="both"/>
             </w:pPr>
-            <w:proofErr w:type="spellStart"/>
-            <w:r>
-              <w:t>Identificador</w:t>
-            </w:r>
-            <w:proofErr w:type="spellEnd"/>
-            <w:r>
-              <w:t xml:space="preserve"> </w:t>
-            </w:r>
-            <w:proofErr w:type="spellStart"/>
-            <w:r>
-              <w:t>único</w:t>
-            </w:r>
-            <w:proofErr w:type="spellEnd"/>
-            <w:r>
-              <w:t xml:space="preserve"> del </w:t>
-            </w:r>
-            <w:proofErr w:type="spellStart"/>
-            <w:r>
-              <w:t>producto</w:t>
-            </w:r>
-            <w:proofErr w:type="spellEnd"/>
+            <w:r>
+              <w:t>Identificador único del producto</w:t>
+            </w:r>
           </w:p>
         </w:tc>
       </w:tr>
@@ -3126,27 +2817,9 @@
               <w:ind w:left="0" w:hanging="2"/>
               <w:jc w:val="both"/>
             </w:pPr>
-            <w:proofErr w:type="spellStart"/>
-            <w:r>
-              <w:t>Identificador</w:t>
-            </w:r>
-            <w:proofErr w:type="spellEnd"/>
-            <w:r>
-              <w:t xml:space="preserve"> </w:t>
-            </w:r>
-            <w:proofErr w:type="spellStart"/>
-            <w:r>
-              <w:t>único</w:t>
-            </w:r>
-            <w:proofErr w:type="spellEnd"/>
-            <w:r>
-              <w:t xml:space="preserve"> del </w:t>
-            </w:r>
-            <w:proofErr w:type="spellStart"/>
-            <w:r>
-              <w:t>vendedor</w:t>
-            </w:r>
-            <w:proofErr w:type="spellEnd"/>
+            <w:r>
+              <w:t>Identificador único del vendedor</w:t>
+            </w:r>
           </w:p>
         </w:tc>
       </w:tr>
@@ -3274,19 +2947,9 @@
               <w:ind w:left="0" w:hanging="2"/>
               <w:jc w:val="both"/>
             </w:pPr>
-            <w:proofErr w:type="spellStart"/>
-            <w:r>
-              <w:t>Costo</w:t>
-            </w:r>
-            <w:proofErr w:type="spellEnd"/>
-            <w:r>
-              <w:t xml:space="preserve"> de </w:t>
-            </w:r>
-            <w:proofErr w:type="spellStart"/>
-            <w:r>
-              <w:t>envío</w:t>
-            </w:r>
-            <w:proofErr w:type="spellEnd"/>
+            <w:r>
+              <w:t>Costo de envío</w:t>
+            </w:r>
           </w:p>
         </w:tc>
       </w:tr>
@@ -3757,19 +3420,11 @@
                 <w:lang w:val="es-CO"/>
               </w:rPr>
             </w:pPr>
-            <w:proofErr w:type="spellStart"/>
             <w:r>
               <w:rPr>
                 <w:lang w:val="es-CO"/>
               </w:rPr>
-              <w:t>Còdigo</w:t>
-            </w:r>
-            <w:proofErr w:type="spellEnd"/>
-            <w:r>
-              <w:rPr>
-                <w:lang w:val="es-CO"/>
-              </w:rPr>
-              <w:t xml:space="preserve"> postal entero del vendedor</w:t>
+              <w:t>Còdigo postal entero del vendedor</w:t>
             </w:r>
           </w:p>
         </w:tc>
@@ -3800,7 +3455,6 @@
           <w:szCs w:val="28"/>
         </w:rPr>
       </w:pPr>
-      <w:proofErr w:type="spellStart"/>
       <w:r>
         <w:rPr>
           <w:b/>
@@ -3809,20 +3463,8 @@
           <w:sz w:val="28"/>
           <w:szCs w:val="28"/>
         </w:rPr>
-        <w:t>Modelo</w:t>
-      </w:r>
-      <w:proofErr w:type="spellEnd"/>
-      <w:r>
-        <w:rPr>
-          <w:b/>
-          <w:smallCaps/>
-          <w:color w:val="000000"/>
-          <w:sz w:val="28"/>
-          <w:szCs w:val="28"/>
-        </w:rPr>
-        <w:t xml:space="preserve"> del </w:t>
-      </w:r>
-      <w:proofErr w:type="spellStart"/>
+        <w:t xml:space="preserve">Modelo del </w:t>
+      </w:r>
       <w:r>
         <w:rPr>
           <w:b/>
@@ -3832,7 +3474,6 @@
         </w:rPr>
         <w:t>dominó</w:t>
       </w:r>
-      <w:proofErr w:type="spellEnd"/>
       <w:r>
         <w:rPr>
           <w:b/>
@@ -3910,7 +3551,6 @@
           <w:szCs w:val="36"/>
         </w:rPr>
       </w:pPr>
-      <w:proofErr w:type="spellStart"/>
       <w:r>
         <w:rPr>
           <w:b/>
@@ -3919,31 +3559,8 @@
           <w:sz w:val="36"/>
           <w:szCs w:val="36"/>
         </w:rPr>
-        <w:t>Modelo</w:t>
-      </w:r>
-      <w:proofErr w:type="spellEnd"/>
-      <w:r>
-        <w:rPr>
-          <w:b/>
-          <w:smallCaps/>
-          <w:color w:val="000000"/>
-          <w:sz w:val="36"/>
-          <w:szCs w:val="36"/>
-        </w:rPr>
-        <w:t xml:space="preserve"> </w:t>
-      </w:r>
-      <w:proofErr w:type="spellStart"/>
-      <w:r>
-        <w:rPr>
-          <w:b/>
-          <w:smallCaps/>
-          <w:color w:val="000000"/>
-          <w:sz w:val="36"/>
-          <w:szCs w:val="36"/>
-        </w:rPr>
-        <w:t>Entidad-Relación</w:t>
-      </w:r>
-      <w:proofErr w:type="spellEnd"/>
+        <w:t>Modelo Entidad-Relación</w:t>
+      </w:r>
     </w:p>
     <w:p>
       <w:pPr>
@@ -4005,23 +3622,7 @@
           <w:i/>
           <w:lang w:val="es-CO"/>
         </w:rPr>
-        <w:t xml:space="preserve">: lo que se pide, puede usar https://draw.io o Microsoft Visio® y modele usando la notación de </w:t>
-      </w:r>
-      <w:proofErr w:type="spellStart"/>
-      <w:r>
-        <w:rPr>
-          <w:i/>
-          <w:lang w:val="es-CO"/>
-        </w:rPr>
-        <w:t>Barker</w:t>
-      </w:r>
-      <w:proofErr w:type="spellEnd"/>
-      <w:r>
-        <w:rPr>
-          <w:i/>
-          <w:lang w:val="es-CO"/>
-        </w:rPr>
-        <w:t xml:space="preserve">. </w:t>
+        <w:t xml:space="preserve">: lo que se pide, puede usar https://draw.io o Microsoft Visio® y modele usando la notación de Barker. </w:t>
       </w:r>
     </w:p>
     <w:p>
@@ -4039,7 +3640,7 @@
         </w:rPr>
         <w:lastRenderedPageBreak/>
         <w:drawing>
-          <wp:inline distT="0" distB="0" distL="0" distR="0">
+          <wp:inline distT="0" distB="0" distL="0" distR="0" wp14:anchorId="1F5B76F9" wp14:editId="12EFF1BF">
             <wp:extent cx="5943600" cy="5965190"/>
             <wp:effectExtent l="0" t="0" r="0" b="0"/>
             <wp:docPr id="1" name="Imagen 1"/>
@@ -4140,23 +3741,7 @@
           <w:i/>
           <w:lang w:val="es-CO"/>
         </w:rPr>
-        <w:t xml:space="preserve">: Escriba el código en el Sistema de Gestión de Bases de Datos Relacionales de su elección (se recomienda </w:t>
-      </w:r>
-      <w:proofErr w:type="spellStart"/>
-      <w:r>
-        <w:rPr>
-          <w:i/>
-          <w:lang w:val="es-CO"/>
-        </w:rPr>
-        <w:t>SQLite</w:t>
-      </w:r>
-      <w:proofErr w:type="spellEnd"/>
-      <w:r>
-        <w:rPr>
-          <w:i/>
-          <w:lang w:val="es-CO"/>
-        </w:rPr>
-        <w:t xml:space="preserve"> por simplicidad, mediante https://sqlitebrowser.org/) para crear las tablas que corresponda con su conjunto de datos específico. Almacene en el repositorio </w:t>
+        <w:t xml:space="preserve">: Escriba el código en el Sistema de Gestión de Bases de Datos Relacionales de su elección (se recomienda SQLite por simplicidad, mediante https://sqlitebrowser.org/) para crear las tablas que corresponda con su conjunto de datos específico. Almacene en el repositorio </w:t>
       </w:r>
       <w:r>
         <w:rPr>
@@ -4345,21 +3930,7 @@
         <w:rPr>
           <w:lang w:val="es-CO"/>
         </w:rPr>
-        <w:t xml:space="preserve">Es decir, </w:t>
-      </w:r>
-      <w:proofErr w:type="gramStart"/>
-      <w:r>
-        <w:rPr>
-          <w:lang w:val="es-CO"/>
-        </w:rPr>
-        <w:t>aplique estadística</w:t>
-      </w:r>
-      <w:proofErr w:type="gramEnd"/>
-      <w:r>
-        <w:rPr>
-          <w:lang w:val="es-CO"/>
-        </w:rPr>
-        <w:t xml:space="preserve"> descriptiva con el fin de conocer las propiedades de los datos y entenderlos lo mejor posible. Use solamente sentencias SQL. Anexe las tomas de pantalla donde evidencie la sentencia SQL y su correspondiente ejecución. Además, </w:t>
+        <w:t xml:space="preserve">Es decir, aplique estadística descriptiva con el fin de conocer las propiedades de los datos y entenderlos lo mejor posible. Use solamente sentencias SQL. Anexe las tomas de pantalla donde evidencie la sentencia SQL y su correspondiente ejecución. Además, </w:t>
       </w:r>
       <w:r>
         <w:rPr>
@@ -4487,23 +4058,7 @@
           <w:i/>
           <w:lang w:val="es-CO"/>
         </w:rPr>
-        <w:t xml:space="preserve">: Escriba el código en </w:t>
-      </w:r>
-      <w:proofErr w:type="spellStart"/>
-      <w:r>
-        <w:rPr>
-          <w:i/>
-          <w:lang w:val="es-CO"/>
-        </w:rPr>
-        <w:t>MongoDB</w:t>
-      </w:r>
-      <w:proofErr w:type="spellEnd"/>
-      <w:r>
-        <w:rPr>
-          <w:i/>
-          <w:lang w:val="es-CO"/>
-        </w:rPr>
-        <w:t xml:space="preserve"> para crear al menos 20 documentos que correspondan a su conjunto de datos específico. Almacene en el repositorio </w:t>
+        <w:t xml:space="preserve">: Escriba el código en MongoDB para crear al menos 20 documentos que correspondan a su conjunto de datos específico. Almacene en el repositorio </w:t>
       </w:r>
       <w:r>
         <w:rPr>
@@ -4546,7 +4101,6 @@
           <w:szCs w:val="28"/>
         </w:rPr>
       </w:pPr>
-      <w:proofErr w:type="spellStart"/>
       <w:r>
         <w:rPr>
           <w:b/>
@@ -4555,31 +4109,8 @@
           <w:sz w:val="28"/>
           <w:szCs w:val="28"/>
         </w:rPr>
-        <w:t>Sentencia</w:t>
-      </w:r>
-      <w:proofErr w:type="spellEnd"/>
-      <w:r>
-        <w:rPr>
-          <w:b/>
-          <w:smallCaps/>
-          <w:color w:val="000000"/>
-          <w:sz w:val="28"/>
-          <w:szCs w:val="28"/>
-        </w:rPr>
-        <w:t xml:space="preserve"> de </w:t>
-      </w:r>
-      <w:proofErr w:type="spellStart"/>
-      <w:r>
-        <w:rPr>
-          <w:b/>
-          <w:smallCaps/>
-          <w:color w:val="000000"/>
-          <w:sz w:val="28"/>
-          <w:szCs w:val="28"/>
-        </w:rPr>
-        <w:t>consulta</w:t>
-      </w:r>
-      <w:proofErr w:type="spellEnd"/>
+        <w:t>Sentencia de consulta</w:t>
+      </w:r>
     </w:p>
     <w:p>
       <w:pPr>
@@ -4608,21 +4139,7 @@
         <w:rPr>
           <w:lang w:val="es-CO"/>
         </w:rPr>
-        <w:t xml:space="preserve">Es decir, </w:t>
-      </w:r>
-      <w:proofErr w:type="gramStart"/>
-      <w:r>
-        <w:rPr>
-          <w:lang w:val="es-CO"/>
-        </w:rPr>
-        <w:t>aplique estadística</w:t>
-      </w:r>
-      <w:proofErr w:type="gramEnd"/>
-      <w:r>
-        <w:rPr>
-          <w:lang w:val="es-CO"/>
-        </w:rPr>
-        <w:t xml:space="preserve"> descriptiva con el fin de conocer las propiedades de los datos y entenderlos lo mejor posible. Use solamente sentencias SQL. Anexe las tomas de pantalla donde evidencie la sentencia SQL y su correspondiente ejecución. Además, </w:t>
+        <w:t xml:space="preserve">Es decir, aplique estadística descriptiva con el fin de conocer las propiedades de los datos y entenderlos lo mejor posible. Use solamente sentencias SQL. Anexe las tomas de pantalla donde evidencie la sentencia SQL y su correspondiente ejecución. Además, </w:t>
       </w:r>
       <w:r>
         <w:rPr>
@@ -4690,7 +4207,6 @@
           <w:szCs w:val="36"/>
         </w:rPr>
       </w:pPr>
-      <w:proofErr w:type="spellStart"/>
       <w:r>
         <w:rPr>
           <w:b/>
@@ -4699,31 +4215,8 @@
           <w:sz w:val="36"/>
           <w:szCs w:val="36"/>
         </w:rPr>
-        <w:t>Análisis</w:t>
-      </w:r>
-      <w:proofErr w:type="spellEnd"/>
-      <w:r>
-        <w:rPr>
-          <w:b/>
-          <w:smallCaps/>
-          <w:color w:val="000000"/>
-          <w:sz w:val="36"/>
-          <w:szCs w:val="36"/>
-        </w:rPr>
-        <w:t xml:space="preserve"> de </w:t>
-      </w:r>
-      <w:proofErr w:type="spellStart"/>
-      <w:r>
-        <w:rPr>
-          <w:b/>
-          <w:smallCaps/>
-          <w:color w:val="000000"/>
-          <w:sz w:val="36"/>
-          <w:szCs w:val="36"/>
-        </w:rPr>
-        <w:t>lectura</w:t>
-      </w:r>
-      <w:proofErr w:type="spellEnd"/>
+        <w:t>Análisis de lectura</w:t>
+      </w:r>
     </w:p>
     <w:p>
       <w:pPr>
@@ -4745,218 +4238,24 @@
         </w:rPr>
         <w:t>: Considerando el artículo: “</w:t>
       </w:r>
-      <w:proofErr w:type="spellStart"/>
-      <w:r>
-        <w:rPr>
-          <w:lang w:val="es-CO"/>
-        </w:rPr>
-        <w:t>The</w:t>
-      </w:r>
-      <w:proofErr w:type="spellEnd"/>
-      <w:r>
-        <w:rPr>
-          <w:lang w:val="es-CO"/>
-        </w:rPr>
-        <w:t xml:space="preserve"> </w:t>
-      </w:r>
-      <w:proofErr w:type="spellStart"/>
-      <w:r>
-        <w:rPr>
-          <w:lang w:val="es-CO"/>
-        </w:rPr>
-        <w:t>Definitive</w:t>
-      </w:r>
-      <w:proofErr w:type="spellEnd"/>
-      <w:r>
-        <w:rPr>
-          <w:lang w:val="es-CO"/>
-        </w:rPr>
-        <w:t xml:space="preserve"> </w:t>
-      </w:r>
-      <w:proofErr w:type="spellStart"/>
-      <w:r>
-        <w:rPr>
-          <w:lang w:val="es-CO"/>
-        </w:rPr>
-        <w:t>Guide</w:t>
-      </w:r>
-      <w:proofErr w:type="spellEnd"/>
-      <w:r>
-        <w:rPr>
-          <w:lang w:val="es-CO"/>
-        </w:rPr>
-        <w:t xml:space="preserve"> to </w:t>
-      </w:r>
-      <w:proofErr w:type="spellStart"/>
-      <w:r>
-        <w:rPr>
-          <w:lang w:val="es-CO"/>
-        </w:rPr>
-        <w:t>Graph</w:t>
-      </w:r>
-      <w:proofErr w:type="spellEnd"/>
-      <w:r>
-        <w:rPr>
-          <w:lang w:val="es-CO"/>
-        </w:rPr>
-        <w:t xml:space="preserve"> </w:t>
-      </w:r>
-      <w:proofErr w:type="spellStart"/>
-      <w:r>
-        <w:rPr>
-          <w:lang w:val="es-CO"/>
-        </w:rPr>
-        <w:t>Databases</w:t>
-      </w:r>
-      <w:proofErr w:type="spellEnd"/>
-      <w:r>
-        <w:rPr>
-          <w:lang w:val="es-CO"/>
-        </w:rPr>
-        <w:t xml:space="preserve"> </w:t>
-      </w:r>
-      <w:proofErr w:type="spellStart"/>
-      <w:r>
-        <w:rPr>
-          <w:lang w:val="es-CO"/>
-        </w:rPr>
-        <w:t>for</w:t>
-      </w:r>
-      <w:proofErr w:type="spellEnd"/>
-      <w:r>
-        <w:rPr>
-          <w:lang w:val="es-CO"/>
-        </w:rPr>
-        <w:t xml:space="preserve"> </w:t>
-      </w:r>
-      <w:proofErr w:type="spellStart"/>
-      <w:r>
-        <w:rPr>
-          <w:lang w:val="es-CO"/>
-        </w:rPr>
-        <w:t>the</w:t>
-      </w:r>
-      <w:proofErr w:type="spellEnd"/>
-      <w:r>
-        <w:rPr>
-          <w:lang w:val="es-CO"/>
-        </w:rPr>
-        <w:t xml:space="preserve"> RDBMS </w:t>
-      </w:r>
-      <w:proofErr w:type="spellStart"/>
-      <w:r>
-        <w:rPr>
-          <w:lang w:val="es-CO"/>
-        </w:rPr>
-        <w:t>Developer</w:t>
-      </w:r>
-      <w:proofErr w:type="spellEnd"/>
+      <w:r>
+        <w:rPr>
+          <w:lang w:val="es-CO"/>
+        </w:rPr>
+        <w:t>The Definitive Guide to Graph Databases for the RDBMS Developer</w:t>
+      </w:r>
       <w:r>
         <w:rPr>
           <w:i/>
           <w:lang w:val="es-CO"/>
         </w:rPr>
-        <w:t xml:space="preserve">” de Neo4J. Compartido en </w:t>
-      </w:r>
-      <w:proofErr w:type="gramStart"/>
+        <w:t xml:space="preserve">” de Neo4J. Compartido en las carpeta de lecturas recomendadas. </w:t>
+      </w:r>
       <w:r>
         <w:rPr>
           <w:i/>
-          <w:lang w:val="es-CO"/>
-        </w:rPr>
-        <w:t>las carpeta</w:t>
-      </w:r>
-      <w:proofErr w:type="gramEnd"/>
-      <w:r>
-        <w:rPr>
-          <w:i/>
-          <w:lang w:val="es-CO"/>
-        </w:rPr>
-        <w:t xml:space="preserve"> de lecturas recomendadas. </w:t>
-      </w:r>
-      <w:proofErr w:type="spellStart"/>
-      <w:r>
-        <w:rPr>
-          <w:i/>
-        </w:rPr>
-        <w:t>Analice</w:t>
-      </w:r>
-      <w:proofErr w:type="spellEnd"/>
-      <w:r>
-        <w:rPr>
-          <w:i/>
-        </w:rPr>
-        <w:t xml:space="preserve"> y </w:t>
-      </w:r>
-      <w:proofErr w:type="spellStart"/>
-      <w:r>
-        <w:rPr>
-          <w:i/>
-        </w:rPr>
-        <w:t>responda</w:t>
-      </w:r>
-      <w:proofErr w:type="spellEnd"/>
-      <w:r>
-        <w:rPr>
-          <w:i/>
-        </w:rPr>
-        <w:t xml:space="preserve"> </w:t>
-      </w:r>
-      <w:proofErr w:type="spellStart"/>
-      <w:r>
-        <w:rPr>
-          <w:i/>
-        </w:rPr>
-        <w:t>cada</w:t>
-      </w:r>
-      <w:proofErr w:type="spellEnd"/>
-      <w:r>
-        <w:rPr>
-          <w:i/>
-        </w:rPr>
-        <w:t xml:space="preserve"> </w:t>
-      </w:r>
-      <w:proofErr w:type="spellStart"/>
-      <w:r>
-        <w:rPr>
-          <w:i/>
-        </w:rPr>
-        <w:t>pregunta</w:t>
-      </w:r>
-      <w:proofErr w:type="spellEnd"/>
-      <w:r>
-        <w:rPr>
-          <w:i/>
-        </w:rPr>
-        <w:t xml:space="preserve"> </w:t>
-      </w:r>
-      <w:proofErr w:type="spellStart"/>
-      <w:r>
-        <w:rPr>
-          <w:i/>
-        </w:rPr>
-        <w:t>en</w:t>
-      </w:r>
-      <w:proofErr w:type="spellEnd"/>
-      <w:r>
-        <w:rPr>
-          <w:i/>
-        </w:rPr>
-        <w:t xml:space="preserve"> </w:t>
-      </w:r>
-      <w:proofErr w:type="spellStart"/>
-      <w:r>
-        <w:rPr>
-          <w:i/>
-        </w:rPr>
-        <w:t>máximo</w:t>
-      </w:r>
-      <w:proofErr w:type="spellEnd"/>
-      <w:r>
-        <w:rPr>
-          <w:i/>
-        </w:rPr>
-        <w:t xml:space="preserve"> 150 palabras:</w:t>
+        </w:rPr>
+        <w:t>Analice y responda cada pregunta en máximo 150 palabras:</w:t>
       </w:r>
     </w:p>
     <w:p>
@@ -4975,21 +4274,7 @@
         <w:rPr>
           <w:lang w:val="es-CO"/>
         </w:rPr>
-        <w:t xml:space="preserve">¿Cuáles son las limitaciones, que se pueden inferir de la lectura, para migrar los conjuntos de datos relacionales a </w:t>
-      </w:r>
-      <w:proofErr w:type="spellStart"/>
-      <w:r>
-        <w:rPr>
-          <w:lang w:val="es-CO"/>
-        </w:rPr>
-        <w:t>NoSQL</w:t>
-      </w:r>
-      <w:proofErr w:type="spellEnd"/>
-      <w:r>
-        <w:rPr>
-          <w:lang w:val="es-CO"/>
-        </w:rPr>
-        <w:t>?</w:t>
+        <w:t>¿Cuáles son las limitaciones, que se pueden inferir de la lectura, para migrar los conjuntos de datos relacionales a NoSQL?</w:t>
       </w:r>
     </w:p>
     <w:p>
@@ -5028,21 +4313,7 @@
           <w:lang w:val="es-CO"/>
         </w:rPr>
         <w:lastRenderedPageBreak/>
-        <w:t xml:space="preserve">¿Cuáles son las razones (criterios) que se deben considerar para migrar un conjunto de datos relacionados a </w:t>
-      </w:r>
-      <w:proofErr w:type="spellStart"/>
-      <w:r>
-        <w:rPr>
-          <w:lang w:val="es-CO"/>
-        </w:rPr>
-        <w:t>NoSQL</w:t>
-      </w:r>
-      <w:proofErr w:type="spellEnd"/>
-      <w:r>
-        <w:rPr>
-          <w:lang w:val="es-CO"/>
-        </w:rPr>
-        <w:t>?</w:t>
+        <w:t>¿Cuáles son las razones (criterios) que se deben considerar para migrar un conjunto de datos relacionados a NoSQL?</w:t>
       </w:r>
     </w:p>
     <w:sectPr>
@@ -5056,7 +4327,7 @@
 </file>
 
 <file path=word/numbering.xml><?xml version="1.0" encoding="utf-8"?>
-<w:numbering xmlns:wpc="http://schemas.microsoft.com/office/word/2010/wordprocessingCanvas" xmlns:cx="http://schemas.microsoft.com/office/drawing/2014/chartex" xmlns:mc="http://schemas.openxmlformats.org/markup-compatibility/2006" xmlns:o="urn:schemas-microsoft-com:office:office" xmlns:r="http://schemas.openxmlformats.org/officeDocument/2006/relationships" xmlns:m="http://schemas.openxmlformats.org/officeDocument/2006/math" xmlns:v="urn:schemas-microsoft-com:vml" xmlns:wp14="http://schemas.microsoft.com/office/word/2010/wordprocessingDrawing" xmlns:wp="http://schemas.openxmlformats.org/drawingml/2006/wordprocessingDrawing" xmlns:w10="urn:schemas-microsoft-com:office:word" xmlns:w="http://schemas.openxmlformats.org/wordprocessingml/2006/main" xmlns:w14="http://schemas.microsoft.com/office/word/2010/wordml" xmlns:w15="http://schemas.microsoft.com/office/word/2012/wordml" xmlns:w16se="http://schemas.microsoft.com/office/word/2015/wordml/symex" xmlns:wpg="http://schemas.microsoft.com/office/word/2010/wordprocessingGroup" xmlns:wpi="http://schemas.microsoft.com/office/word/2010/wordprocessingInk" xmlns:wne="http://schemas.microsoft.com/office/word/2006/wordml" xmlns:wps="http://schemas.microsoft.com/office/word/2010/wordprocessingShape" mc:Ignorable="w14 w15 w16se wp14">
+<w:numbering xmlns:wpc="http://schemas.microsoft.com/office/word/2010/wordprocessingCanvas" xmlns:cx="http://schemas.microsoft.com/office/drawing/2014/chartex" xmlns:cx1="http://schemas.microsoft.com/office/drawing/2015/9/8/chartex" xmlns:cx2="http://schemas.microsoft.com/office/drawing/2015/10/21/chartex" xmlns:cx3="http://schemas.microsoft.com/office/drawing/2016/5/9/chartex" xmlns:cx4="http://schemas.microsoft.com/office/drawing/2016/5/10/chartex" xmlns:cx5="http://schemas.microsoft.com/office/drawing/2016/5/11/chartex" xmlns:cx6="http://schemas.microsoft.com/office/drawing/2016/5/12/chartex" xmlns:cx7="http://schemas.microsoft.com/office/drawing/2016/5/13/chartex" xmlns:cx8="http://schemas.microsoft.com/office/drawing/2016/5/14/chartex" xmlns:mc="http://schemas.openxmlformats.org/markup-compatibility/2006" xmlns:aink="http://schemas.microsoft.com/office/drawing/2016/ink" xmlns:am3d="http://schemas.microsoft.com/office/drawing/2017/model3d" xmlns:o="urn:schemas-microsoft-com:office:office" xmlns:r="http://schemas.openxmlformats.org/officeDocument/2006/relationships" xmlns:m="http://schemas.openxmlformats.org/officeDocument/2006/math" xmlns:v="urn:schemas-microsoft-com:vml" xmlns:wp14="http://schemas.microsoft.com/office/word/2010/wordprocessingDrawing" xmlns:wp="http://schemas.openxmlformats.org/drawingml/2006/wordprocessingDrawing" xmlns:w10="urn:schemas-microsoft-com:office:word" xmlns:w="http://schemas.openxmlformats.org/wordprocessingml/2006/main" xmlns:w14="http://schemas.microsoft.com/office/word/2010/wordml" xmlns:w15="http://schemas.microsoft.com/office/word/2012/wordml" xmlns:w16cex="http://schemas.microsoft.com/office/word/2018/wordml/cex" xmlns:w16cid="http://schemas.microsoft.com/office/word/2016/wordml/cid" xmlns:w16="http://schemas.microsoft.com/office/word/2018/wordml" xmlns:w16se="http://schemas.microsoft.com/office/word/2015/wordml/symex" xmlns:wpg="http://schemas.microsoft.com/office/word/2010/wordprocessingGroup" xmlns:wpi="http://schemas.microsoft.com/office/word/2010/wordprocessingInk" xmlns:wne="http://schemas.microsoft.com/office/word/2006/wordml" xmlns:wps="http://schemas.microsoft.com/office/word/2010/wordprocessingShape" mc:Ignorable="w14 w15 w16se w16cid w16 w16cex wp14">
   <w:abstractNum w:abstractNumId="0" w15:restartNumberingAfterBreak="0">
     <w:nsid w:val="10070349"/>
     <w:multiLevelType w:val="multilevel"/>
@@ -5534,7 +4805,7 @@
 </file>
 
 <file path=word/styles.xml><?xml version="1.0" encoding="utf-8"?>
-<w:styles xmlns:mc="http://schemas.openxmlformats.org/markup-compatibility/2006" xmlns:r="http://schemas.openxmlformats.org/officeDocument/2006/relationships" xmlns:w="http://schemas.openxmlformats.org/wordprocessingml/2006/main" xmlns:w14="http://schemas.microsoft.com/office/word/2010/wordml" xmlns:w15="http://schemas.microsoft.com/office/word/2012/wordml" xmlns:w16se="http://schemas.microsoft.com/office/word/2015/wordml/symex" mc:Ignorable="w14 w15 w16se">
+<w:styles xmlns:mc="http://schemas.openxmlformats.org/markup-compatibility/2006" xmlns:r="http://schemas.openxmlformats.org/officeDocument/2006/relationships" xmlns:w="http://schemas.openxmlformats.org/wordprocessingml/2006/main" xmlns:w14="http://schemas.microsoft.com/office/word/2010/wordml" xmlns:w15="http://schemas.microsoft.com/office/word/2012/wordml" xmlns:w16cex="http://schemas.microsoft.com/office/word/2018/wordml/cex" xmlns:w16cid="http://schemas.microsoft.com/office/word/2016/wordml/cid" xmlns:w16="http://schemas.microsoft.com/office/word/2018/wordml" xmlns:w16se="http://schemas.microsoft.com/office/word/2015/wordml/symex" mc:Ignorable="w14 w15 w16se w16cid w16 w16cex">
   <w:docDefaults>
     <w:rPrDefault>
       <w:rPr>
@@ -5550,7 +4821,7 @@
       </w:pPr>
     </w:pPrDefault>
   </w:docDefaults>
-  <w:latentStyles w:defLockedState="0" w:defUIPriority="99" w:defSemiHidden="0" w:defUnhideWhenUsed="0" w:defQFormat="0" w:count="371">
+  <w:latentStyles w:defLockedState="0" w:defUIPriority="99" w:defSemiHidden="0" w:defUnhideWhenUsed="0" w:defQFormat="0" w:count="376">
     <w:lsdException w:name="Normal" w:uiPriority="0" w:qFormat="1"/>
     <w:lsdException w:name="heading 1" w:uiPriority="9" w:qFormat="1"/>
     <w:lsdException w:name="heading 2" w:semiHidden="1" w:uiPriority="9" w:unhideWhenUsed="1" w:qFormat="1"/>
@@ -5656,7 +4927,6 @@
     <w:lsdException w:name="HTML Sample" w:semiHidden="1" w:unhideWhenUsed="1"/>
     <w:lsdException w:name="HTML Typewriter" w:semiHidden="1" w:unhideWhenUsed="1"/>
     <w:lsdException w:name="HTML Variable" w:semiHidden="1" w:unhideWhenUsed="1"/>
-    <w:lsdException w:name="Normal Table" w:semiHidden="1" w:unhideWhenUsed="1"/>
     <w:lsdException w:name="annotation subject" w:semiHidden="1" w:unhideWhenUsed="1"/>
     <w:lsdException w:name="No List" w:semiHidden="1" w:unhideWhenUsed="1"/>
     <w:lsdException w:name="Outline List 1" w:semiHidden="1" w:unhideWhenUsed="1"/>
@@ -5699,11 +4969,8 @@
     <w:lsdException w:name="Table Contemporary" w:semiHidden="1" w:unhideWhenUsed="1"/>
     <w:lsdException w:name="Table Elegant" w:semiHidden="1" w:unhideWhenUsed="1"/>
     <w:lsdException w:name="Table Professional" w:semiHidden="1" w:unhideWhenUsed="1"/>
-    <w:lsdException w:name="Table Subtle 1" w:semiHidden="1" w:unhideWhenUsed="1"/>
     <w:lsdException w:name="Table Subtle 2" w:semiHidden="1" w:unhideWhenUsed="1"/>
     <w:lsdException w:name="Table Web 1" w:semiHidden="1" w:unhideWhenUsed="1"/>
-    <w:lsdException w:name="Table Web 2" w:semiHidden="1" w:unhideWhenUsed="1"/>
-    <w:lsdException w:name="Table Web 3" w:semiHidden="1" w:unhideWhenUsed="1"/>
     <w:lsdException w:name="Balloon Text" w:semiHidden="1" w:unhideWhenUsed="1"/>
     <w:lsdException w:name="Table Grid" w:uiPriority="39"/>
     <w:lsdException w:name="Table Theme" w:semiHidden="1" w:unhideWhenUsed="1"/>
@@ -5922,6 +5189,11 @@
     <w:lsdException w:name="List Table 5 Dark Accent 6" w:uiPriority="50"/>
     <w:lsdException w:name="List Table 6 Colorful Accent 6" w:uiPriority="51"/>
     <w:lsdException w:name="List Table 7 Colorful Accent 6" w:uiPriority="52"/>
+    <w:lsdException w:name="Mention" w:semiHidden="1" w:unhideWhenUsed="1"/>
+    <w:lsdException w:name="Smart Hyperlink" w:semiHidden="1" w:unhideWhenUsed="1"/>
+    <w:lsdException w:name="Hashtag" w:semiHidden="1" w:unhideWhenUsed="1"/>
+    <w:lsdException w:name="Unresolved Mention" w:semiHidden="1" w:unhideWhenUsed="1"/>
+    <w:lsdException w:name="Smart Link" w:semiHidden="1" w:unhideWhenUsed="1"/>
   </w:latentStyles>
   <w:style w:type="paragraph" w:default="1" w:styleId="Normal">
     <w:name w:val="Normal"/>
@@ -6689,8 +5961,8 @@
       <w:em w:val="none"/>
     </w:rPr>
   </w:style>
-  <w:style w:type="character" w:customStyle="1" w:styleId="Mencinsinresolver">
-    <w:name w:val="Mención sin resolver"/>
+  <w:style w:type="character" w:customStyle="1" w:styleId="Mencinsinresolver1">
+    <w:name w:val="Mención sin resolver1"/>
     <w:qFormat/>
     <w:rPr>
       <w:color w:val="808080"/>

</xml_diff>

<commit_message>
Se agrega el modelo de dominio
</commit_message>
<xml_diff>
--- a/Trabajo_Arquitectura de la Información.docx
+++ b/Trabajo_Arquitectura de la Información.docx
@@ -151,10 +151,8 @@
         <w:rPr>
           <w:lang w:val="es-CO"/>
         </w:rPr>
-        <w:t>06 20:30</w:t>
-      </w:r>
-      <w:bookmarkStart w:id="0" w:name="_GoBack"/>
-      <w:bookmarkEnd w:id="0"/>
+        <w:t>09 07:12</w:t>
+      </w:r>
     </w:p>
     <w:p>
       <w:pPr>
@@ -3976,40 +3974,22 @@
         <w:t>dominó</w:t>
       </w:r>
       <w:proofErr w:type="spellEnd"/>
-      <w:r>
-        <w:rPr>
-          <w:b/>
-          <w:smallCaps/>
-          <w:sz w:val="28"/>
-          <w:szCs w:val="28"/>
-        </w:rPr>
-        <w:t xml:space="preserve"> </w:t>
-      </w:r>
-      <w:r>
-        <w:rPr>
-          <w:b/>
-          <w:smallCaps/>
-          <w:color w:val="000000"/>
-          <w:sz w:val="28"/>
-          <w:szCs w:val="28"/>
-        </w:rPr>
-        <w:t>(Johnatan)</w:t>
-      </w:r>
     </w:p>
     <w:p>
       <w:pPr>
         <w:ind w:left="0" w:hanging="2"/>
         <w:jc w:val="both"/>
         <w:rPr>
-          <w:lang w:val="es-CO"/>
-        </w:rPr>
-      </w:pPr>
-      <w:r>
-        <w:rPr>
-          <w:b/>
           <w:i/>
           <w:lang w:val="es-CO"/>
         </w:rPr>
+      </w:pPr>
+      <w:r>
+        <w:rPr>
+          <w:b/>
+          <w:i/>
+          <w:lang w:val="es-CO"/>
+        </w:rPr>
         <w:t>Observación</w:t>
       </w:r>
       <w:r>
@@ -4019,6 +3999,136 @@
         </w:rPr>
         <w:t>: Incluya el gráfico del modelo del dominio que representa la estructura de datos de su problema.</w:t>
       </w:r>
+    </w:p>
+    <w:p>
+      <w:pPr>
+        <w:ind w:left="0" w:hanging="2"/>
+        <w:jc w:val="both"/>
+        <w:rPr>
+          <w:i/>
+          <w:lang w:val="es-CO"/>
+        </w:rPr>
+      </w:pPr>
+    </w:p>
+    <w:p>
+      <w:pPr>
+        <w:ind w:left="0" w:hanging="2"/>
+        <w:jc w:val="both"/>
+        <w:rPr>
+          <w:i/>
+          <w:lang w:val="es-CO"/>
+        </w:rPr>
+      </w:pPr>
+    </w:p>
+    <w:p>
+      <w:pPr>
+        <w:ind w:left="0" w:hanging="2"/>
+        <w:jc w:val="both"/>
+        <w:rPr>
+          <w:i/>
+          <w:lang w:val="es-CO"/>
+        </w:rPr>
+      </w:pPr>
+    </w:p>
+    <w:p>
+      <w:pPr>
+        <w:ind w:left="0" w:hanging="2"/>
+        <w:jc w:val="both"/>
+        <w:rPr>
+          <w:i/>
+          <w:lang w:val="es-CO"/>
+        </w:rPr>
+      </w:pPr>
+    </w:p>
+    <w:p>
+      <w:pPr>
+        <w:ind w:left="0" w:hanging="2"/>
+        <w:jc w:val="both"/>
+        <w:rPr>
+          <w:i/>
+          <w:lang w:val="es-CO"/>
+        </w:rPr>
+      </w:pPr>
+    </w:p>
+    <w:p>
+      <w:pPr>
+        <w:ind w:left="0" w:hanging="2"/>
+        <w:jc w:val="both"/>
+        <w:rPr>
+          <w:i/>
+          <w:lang w:val="es-CO"/>
+        </w:rPr>
+      </w:pPr>
+    </w:p>
+    <w:p>
+      <w:pPr>
+        <w:ind w:left="0" w:hanging="2"/>
+        <w:jc w:val="both"/>
+        <w:rPr>
+          <w:i/>
+          <w:lang w:val="es-CO"/>
+        </w:rPr>
+      </w:pPr>
+      <w:bookmarkStart w:id="0" w:name="_GoBack"/>
+      <w:r>
+        <w:rPr>
+          <w:i/>
+          <w:noProof/>
+          <w:lang w:eastAsia="en-US"/>
+        </w:rPr>
+        <w:lastRenderedPageBreak/>
+        <w:drawing>
+          <wp:inline distT="0" distB="0" distL="0" distR="0" wp14:anchorId="02EE44DA" wp14:editId="63816282">
+            <wp:extent cx="5943600" cy="2386330"/>
+            <wp:effectExtent l="0" t="0" r="0" b="0"/>
+            <wp:docPr id="2" name="Imagen 2"/>
+            <wp:cNvGraphicFramePr>
+              <a:graphicFrameLocks xmlns:a="http://schemas.openxmlformats.org/drawingml/2006/main" noChangeAspect="1"/>
+            </wp:cNvGraphicFramePr>
+            <a:graphic xmlns:a="http://schemas.openxmlformats.org/drawingml/2006/main">
+              <a:graphicData uri="http://schemas.openxmlformats.org/drawingml/2006/picture">
+                <pic:pic xmlns:pic="http://schemas.openxmlformats.org/drawingml/2006/picture">
+                  <pic:nvPicPr>
+                    <pic:cNvPr id="2" name="Blank diagram.png"/>
+                    <pic:cNvPicPr/>
+                  </pic:nvPicPr>
+                  <pic:blipFill>
+                    <a:blip r:embed="rId9">
+                      <a:extLst>
+                        <a:ext uri="{28A0092B-C50C-407E-A947-70E740481C1C}">
+                          <a14:useLocalDpi xmlns:a14="http://schemas.microsoft.com/office/drawing/2010/main" val="0"/>
+                        </a:ext>
+                      </a:extLst>
+                    </a:blip>
+                    <a:stretch>
+                      <a:fillRect/>
+                    </a:stretch>
+                  </pic:blipFill>
+                  <pic:spPr>
+                    <a:xfrm>
+                      <a:off x="0" y="0"/>
+                      <a:ext cx="5943600" cy="2386330"/>
+                    </a:xfrm>
+                    <a:prstGeom prst="rect">
+                      <a:avLst/>
+                    </a:prstGeom>
+                  </pic:spPr>
+                </pic:pic>
+              </a:graphicData>
+            </a:graphic>
+          </wp:inline>
+        </w:drawing>
+      </w:r>
+      <w:bookmarkEnd w:id="0"/>
+    </w:p>
+    <w:p>
+      <w:pPr>
+        <w:ind w:left="0" w:hanging="2"/>
+        <w:jc w:val="both"/>
+        <w:rPr>
+          <w:lang w:val="es-CO"/>
+        </w:rPr>
+      </w:pPr>
     </w:p>
     <w:p>
       <w:pPr>
@@ -4197,7 +4307,7 @@
                     <pic:cNvPicPr/>
                   </pic:nvPicPr>
                   <pic:blipFill>
-                    <a:blip r:embed="rId9">
+                    <a:blip r:embed="rId10">
                       <a:extLst>
                         <a:ext uri="{28A0092B-C50C-407E-A947-70E740481C1C}">
                           <a14:useLocalDpi xmlns:a14="http://schemas.microsoft.com/office/drawing/2010/main" val="0"/>

</xml_diff>